<commit_message>
Update labs and slides
</commit_message>
<xml_diff>
--- a/Documents/Labs/Module 2 Lab B.docx
+++ b/Documents/Labs/Module 2 Lab B.docx
@@ -1,6 +1,6 @@
 
 <file path=word/document.xml><?xml version="1.0" encoding="utf-8"?>
-<w:document xmlns:wpc="http://schemas.microsoft.com/office/word/2010/wordprocessingCanvas" xmlns:cx="http://schemas.microsoft.com/office/drawing/2014/chartex" xmlns:cx1="http://schemas.microsoft.com/office/drawing/2015/9/8/chartex" xmlns:cx2="http://schemas.microsoft.com/office/drawing/2015/10/21/chartex" xmlns:cx3="http://schemas.microsoft.com/office/drawing/2016/5/9/chartex" xmlns:cx4="http://schemas.microsoft.com/office/drawing/2016/5/10/chartex" xmlns:cx5="http://schemas.microsoft.com/office/drawing/2016/5/11/chartex" xmlns:cx6="http://schemas.microsoft.com/office/drawing/2016/5/12/chartex" xmlns:cx7="http://schemas.microsoft.com/office/drawing/2016/5/13/chartex" xmlns:cx8="http://schemas.microsoft.com/office/drawing/2016/5/14/chartex" xmlns:mc="http://schemas.openxmlformats.org/markup-compatibility/2006" xmlns:aink="http://schemas.microsoft.com/office/drawing/2016/ink" xmlns:am3d="http://schemas.microsoft.com/office/drawing/2017/model3d" xmlns:o="urn:schemas-microsoft-com:office:office" xmlns:r="http://schemas.openxmlformats.org/officeDocument/2006/relationships" xmlns:m="http://schemas.openxmlformats.org/officeDocument/2006/math" xmlns:v="urn:schemas-microsoft-com:vml" xmlns:wp14="http://schemas.microsoft.com/office/word/2010/wordprocessingDrawing" xmlns:wp="http://schemas.openxmlformats.org/drawingml/2006/wordprocessingDrawing" xmlns:w10="urn:schemas-microsoft-com:office:word" xmlns:w="http://schemas.openxmlformats.org/wordprocessingml/2006/main" xmlns:w14="http://schemas.microsoft.com/office/word/2010/wordml" xmlns:w15="http://schemas.microsoft.com/office/word/2012/wordml" xmlns:w16cid="http://schemas.microsoft.com/office/word/2016/wordml/cid" xmlns:w16se="http://schemas.microsoft.com/office/word/2015/wordml/symex" xmlns:wpg="http://schemas.microsoft.com/office/word/2010/wordprocessingGroup" xmlns:wpi="http://schemas.microsoft.com/office/word/2010/wordprocessingInk" xmlns:wne="http://schemas.microsoft.com/office/word/2006/wordml" xmlns:wps="http://schemas.microsoft.com/office/word/2010/wordprocessingShape" mc:Ignorable="w14 w15 w16se w16cid wp14">
+<w:document xmlns:wpc="http://schemas.microsoft.com/office/word/2010/wordprocessingCanvas" xmlns:cx="http://schemas.microsoft.com/office/drawing/2014/chartex" xmlns:cx1="http://schemas.microsoft.com/office/drawing/2015/9/8/chartex" xmlns:mc="http://schemas.openxmlformats.org/markup-compatibility/2006" xmlns:o="urn:schemas-microsoft-com:office:office" xmlns:r="http://schemas.openxmlformats.org/officeDocument/2006/relationships" xmlns:m="http://schemas.openxmlformats.org/officeDocument/2006/math" xmlns:v="urn:schemas-microsoft-com:vml" xmlns:wp14="http://schemas.microsoft.com/office/word/2010/wordprocessingDrawing" xmlns:wp="http://schemas.openxmlformats.org/drawingml/2006/wordprocessingDrawing" xmlns:w10="urn:schemas-microsoft-com:office:word" xmlns:w="http://schemas.openxmlformats.org/wordprocessingml/2006/main" xmlns:w14="http://schemas.microsoft.com/office/word/2010/wordml" xmlns:w15="http://schemas.microsoft.com/office/word/2012/wordml" xmlns:w16se="http://schemas.microsoft.com/office/word/2015/wordml/symex" xmlns:wpg="http://schemas.microsoft.com/office/word/2010/wordprocessingGroup" xmlns:wpi="http://schemas.microsoft.com/office/word/2010/wordprocessingInk" xmlns:wne="http://schemas.microsoft.com/office/word/2006/wordml" xmlns:wps="http://schemas.microsoft.com/office/word/2010/wordprocessingShape" mc:Ignorable="w14 w15 w16se wp14">
   <w:body>
     <w:p>
       <w:pPr>
@@ -231,25 +231,7 @@
                 <w:sz w:val="24"/>
                 <w:szCs w:val="24"/>
               </w:rPr>
-              <w:t xml:space="preserve">Copy and paste your finished solution to lab A into the starter folder for lab B </w:t>
-            </w:r>
-            <w:proofErr w:type="gramStart"/>
-            <w:r>
-              <w:rPr>
-                <w:rFonts w:ascii="Arial" w:hAnsi="Arial" w:cs="Arial"/>
-                <w:sz w:val="24"/>
-                <w:szCs w:val="24"/>
-              </w:rPr>
-              <w:t>( if</w:t>
-            </w:r>
-            <w:proofErr w:type="gramEnd"/>
-            <w:r>
-              <w:rPr>
-                <w:rFonts w:ascii="Arial" w:hAnsi="Arial" w:cs="Arial"/>
-                <w:sz w:val="24"/>
-                <w:szCs w:val="24"/>
-              </w:rPr>
-              <w:t xml:space="preserve"> you didn’t get to finish lab A use th</w:t>
+              <w:t>Copy and paste your finished solution to lab A into the starter folder for lab B ( if you didn’t get to finish lab A use th</w:t>
             </w:r>
             <w:r>
               <w:rPr>
@@ -361,83 +343,100 @@
             <w:pPr>
               <w:rPr>
                 <w:rFonts w:ascii="Arial" w:hAnsi="Arial" w:cs="Arial"/>
-                <w:sz w:val="24"/>
-                <w:szCs w:val="24"/>
-              </w:rPr>
-            </w:pPr>
-            <w:r>
-              <w:rPr>
-                <w:rFonts w:ascii="Arial" w:hAnsi="Arial" w:cs="Arial"/>
-                <w:sz w:val="24"/>
-                <w:szCs w:val="24"/>
-              </w:rPr>
-              <w:t xml:space="preserve">Add a references to the existing project references to the Microsoft.Xrm.Tooling.Connector.dll located in the Bin directory of the </w:t>
-            </w:r>
-            <w:proofErr w:type="gramStart"/>
-            <w:r>
-              <w:rPr>
-                <w:rFonts w:ascii="Arial" w:hAnsi="Arial" w:cs="Arial"/>
-                <w:sz w:val="24"/>
-                <w:szCs w:val="24"/>
-              </w:rPr>
-              <w:t>SDK  C:\Program</w:t>
-            </w:r>
-            <w:proofErr w:type="gramEnd"/>
-            <w:r>
-              <w:rPr>
-                <w:rFonts w:ascii="Arial" w:hAnsi="Arial" w:cs="Arial"/>
-                <w:sz w:val="24"/>
-                <w:szCs w:val="24"/>
-              </w:rPr>
-              <w:t xml:space="preserve"> Files\Microsoft SDKs\SDK\Bin </w:t>
-            </w:r>
-          </w:p>
-          <w:p>
-            <w:pPr>
-              <w:rPr>
-                <w:rFonts w:ascii="Arial" w:hAnsi="Arial" w:cs="Arial"/>
-                <w:sz w:val="24"/>
-                <w:szCs w:val="24"/>
-              </w:rPr>
-            </w:pPr>
-          </w:p>
-          <w:p>
-            <w:pPr>
-              <w:rPr>
-                <w:rFonts w:ascii="Arial" w:hAnsi="Arial" w:cs="Arial"/>
-                <w:sz w:val="24"/>
-                <w:szCs w:val="24"/>
-              </w:rPr>
-            </w:pPr>
-            <w:r>
-              <w:rPr>
-                <w:rFonts w:ascii="Arial" w:hAnsi="Arial" w:cs="Arial"/>
-                <w:sz w:val="24"/>
-                <w:szCs w:val="24"/>
-              </w:rPr>
-              <w:t xml:space="preserve">and </w:t>
-            </w:r>
-            <w:r>
-              <w:rPr>
-                <w:rFonts w:ascii="Arial" w:hAnsi="Arial" w:cs="Arial"/>
-                <w:sz w:val="24"/>
-                <w:szCs w:val="24"/>
-              </w:rPr>
-              <w:t xml:space="preserve">a reference to </w:t>
-            </w:r>
-            <w:r>
-              <w:rPr>
-                <w:rFonts w:ascii="Arial" w:hAnsi="Arial" w:cs="Arial"/>
-                <w:sz w:val="24"/>
-                <w:szCs w:val="24"/>
-              </w:rPr>
-              <w:t xml:space="preserve">the System.Configuration.dll </w:t>
-            </w:r>
-          </w:p>
-          <w:p>
-            <w:pPr>
-              <w:rPr>
-                <w:rFonts w:ascii="Arial" w:hAnsi="Arial" w:cs="Arial"/>
+                <w:strike/>
+                <w:sz w:val="24"/>
+                <w:szCs w:val="24"/>
+              </w:rPr>
+            </w:pPr>
+            <w:r>
+              <w:rPr>
+                <w:rFonts w:ascii="Arial" w:hAnsi="Arial" w:cs="Arial"/>
+                <w:strike/>
+                <w:sz w:val="24"/>
+                <w:szCs w:val="24"/>
+              </w:rPr>
+              <w:t xml:space="preserve">Add a references to the existing project references to the Microsoft.Xrm.Tooling.Connector.dll located in the Bin directory of the SDK  C:\Program Files\Microsoft SDKs\SDK\Bin </w:t>
+            </w:r>
+          </w:p>
+          <w:p>
+            <w:pPr>
+              <w:rPr>
+                <w:rFonts w:ascii="Arial" w:hAnsi="Arial" w:cs="Arial"/>
+                <w:strike/>
+                <w:sz w:val="24"/>
+                <w:szCs w:val="24"/>
+              </w:rPr>
+            </w:pPr>
+          </w:p>
+          <w:p>
+            <w:pPr>
+              <w:rPr>
+                <w:rFonts w:ascii="Arial" w:hAnsi="Arial" w:cs="Arial"/>
+                <w:strike/>
+                <w:sz w:val="24"/>
+                <w:szCs w:val="24"/>
+              </w:rPr>
+            </w:pPr>
+            <w:r>
+              <w:rPr>
+                <w:rFonts w:ascii="Arial" w:hAnsi="Arial" w:cs="Arial"/>
+                <w:strike/>
+                <w:sz w:val="24"/>
+                <w:szCs w:val="24"/>
+              </w:rPr>
+              <w:t xml:space="preserve">and a reference to the System.Configuration.dll </w:t>
+            </w:r>
+          </w:p>
+          <w:p>
+            <w:pPr>
+              <w:rPr>
+                <w:rFonts w:ascii="Arial" w:hAnsi="Arial" w:cs="Arial"/>
+                <w:strike/>
+                <w:sz w:val="24"/>
+                <w:szCs w:val="24"/>
+              </w:rPr>
+            </w:pPr>
+          </w:p>
+          <w:p>
+            <w:pPr>
+              <w:rPr>
+                <w:rFonts w:ascii="Arial" w:hAnsi="Arial" w:cs="Arial"/>
+                <w:sz w:val="24"/>
+                <w:szCs w:val="24"/>
+              </w:rPr>
+            </w:pPr>
+            <w:r>
+              <w:rPr>
+                <w:rFonts w:ascii="Arial" w:hAnsi="Arial" w:cs="Arial"/>
+                <w:sz w:val="24"/>
+                <w:szCs w:val="24"/>
+              </w:rPr>
+              <w:t xml:space="preserve">Add a </w:t>
+            </w:r>
+            <w:r>
+              <w:rPr>
+                <w:rFonts w:ascii="Arial" w:hAnsi="Arial" w:cs="Arial"/>
+                <w:sz w:val="24"/>
+                <w:szCs w:val="24"/>
+              </w:rPr>
+              <w:t xml:space="preserve">reference to the nuget package </w:t>
+            </w:r>
+            <w:proofErr w:type="spellStart"/>
+            <w:r>
+              <w:rPr>
+                <w:rFonts w:ascii="Arial" w:hAnsi="Arial" w:cs="Arial"/>
+                <w:sz w:val="24"/>
+                <w:szCs w:val="24"/>
+              </w:rPr>
+              <w:t>Microsoft.XrmSdk.XrmTooling.Coreassembly</w:t>
+            </w:r>
+            <w:proofErr w:type="spellEnd"/>
+          </w:p>
+          <w:p>
+            <w:pPr>
+              <w:rPr>
+                <w:rFonts w:ascii="Arial" w:hAnsi="Arial" w:cs="Arial"/>
+                <w:strike/>
                 <w:sz w:val="24"/>
                 <w:szCs w:val="24"/>
               </w:rPr>
@@ -447,11 +446,13 @@
             <w:pPr>
               <w:rPr>
                 <w:rFonts w:asciiTheme="majorHAnsi" w:hAnsiTheme="majorHAnsi"/>
-              </w:rPr>
-            </w:pPr>
-            <w:r>
-              <w:rPr>
-                <w:rFonts w:ascii="Arial" w:hAnsi="Arial" w:cs="Arial"/>
+                <w:strike/>
+              </w:rPr>
+            </w:pPr>
+            <w:r>
+              <w:rPr>
+                <w:rFonts w:ascii="Arial" w:hAnsi="Arial" w:cs="Arial"/>
+                <w:strike/>
                 <w:noProof/>
                 <w:sz w:val="24"/>
                 <w:szCs w:val="24"/>
@@ -736,7 +737,6 @@
               <w:t>CrmOnline</w:t>
             </w:r>
             <w:proofErr w:type="spellEnd"/>
-            <w:proofErr w:type="gramStart"/>
             <w:r>
               <w:rPr>
                 <w:rFonts w:ascii="Consolas" w:hAnsi="Consolas" w:cs="Consolas"/>
@@ -764,7 +764,6 @@
               </w:rPr>
               <w:t>connectionString</w:t>
             </w:r>
-            <w:proofErr w:type="gramEnd"/>
             <w:r>
               <w:rPr>
                 <w:rFonts w:ascii="Consolas" w:hAnsi="Consolas" w:cs="Consolas"/>
@@ -981,7 +980,6 @@
               <w:t xml:space="preserve">eclare a private </w:t>
             </w:r>
             <w:proofErr w:type="spellStart"/>
-            <w:proofErr w:type="gramStart"/>
             <w:r>
               <w:rPr>
                 <w:rFonts w:ascii="Arial" w:hAnsi="Arial" w:cs="Arial"/>
@@ -1005,16 +1003,7 @@
                 <w:sz w:val="24"/>
                 <w:szCs w:val="24"/>
               </w:rPr>
-              <w:t xml:space="preserve">  function</w:t>
-            </w:r>
-            <w:proofErr w:type="gramEnd"/>
-            <w:r>
-              <w:rPr>
-                <w:rFonts w:ascii="Arial" w:hAnsi="Arial" w:cs="Arial"/>
-                <w:sz w:val="24"/>
-                <w:szCs w:val="24"/>
-              </w:rPr>
-              <w:t xml:space="preserve"> named </w:t>
+              <w:t xml:space="preserve">  function named </w:t>
             </w:r>
             <w:proofErr w:type="spellStart"/>
             <w:r>
@@ -1362,27 +1351,7 @@
                 <w:sz w:val="24"/>
                 <w:szCs w:val="24"/>
               </w:rPr>
-              <w:t xml:space="preserve">. Which will </w:t>
-            </w:r>
-            <w:proofErr w:type="gramStart"/>
-            <w:r>
-              <w:rPr>
-                <w:rFonts w:ascii="Arial" w:hAnsi="Arial" w:cs="Arial"/>
-                <w:color w:val="000000"/>
-                <w:sz w:val="24"/>
-                <w:szCs w:val="24"/>
-              </w:rPr>
-              <w:t>resolved</w:t>
-            </w:r>
-            <w:proofErr w:type="gramEnd"/>
-            <w:r>
-              <w:rPr>
-                <w:rFonts w:ascii="Arial" w:hAnsi="Arial" w:cs="Arial"/>
-                <w:color w:val="000000"/>
-                <w:sz w:val="24"/>
-                <w:szCs w:val="24"/>
-              </w:rPr>
-              <w:t xml:space="preserve"> soon.</w:t>
+              <w:t>. Which will resolved soon.</w:t>
             </w:r>
           </w:p>
           <w:p>
@@ -1595,6 +1564,15 @@
               <w:t xml:space="preserve">d stores it in a string variable named </w:t>
             </w:r>
             <w:proofErr w:type="spellStart"/>
+            <w:r>
+              <w:rPr>
+                <w:rFonts w:ascii="Arial" w:hAnsi="Arial" w:cs="Arial"/>
+                <w:sz w:val="24"/>
+                <w:szCs w:val="24"/>
+              </w:rPr>
+              <w:t>cnString</w:t>
+            </w:r>
+            <w:proofErr w:type="spellEnd"/>
             <w:proofErr w:type="gramStart"/>
             <w:r>
               <w:rPr>
@@ -1602,6 +1580,66 @@
                 <w:sz w:val="24"/>
                 <w:szCs w:val="24"/>
               </w:rPr>
+              <w:t>;.</w:t>
+            </w:r>
+            <w:proofErr w:type="gramEnd"/>
+          </w:p>
+          <w:p>
+            <w:pPr>
+              <w:autoSpaceDE w:val="0"/>
+              <w:autoSpaceDN w:val="0"/>
+              <w:adjustRightInd w:val="0"/>
+              <w:rPr>
+                <w:rFonts w:ascii="Arial" w:hAnsi="Arial" w:cs="Arial"/>
+                <w:sz w:val="24"/>
+                <w:szCs w:val="24"/>
+              </w:rPr>
+            </w:pPr>
+          </w:p>
+          <w:p>
+            <w:pPr>
+              <w:autoSpaceDE w:val="0"/>
+              <w:autoSpaceDN w:val="0"/>
+              <w:adjustRightInd w:val="0"/>
+              <w:rPr>
+                <w:rFonts w:ascii="Arial" w:hAnsi="Arial" w:cs="Arial"/>
+                <w:sz w:val="24"/>
+                <w:szCs w:val="24"/>
+              </w:rPr>
+            </w:pPr>
+            <w:r>
+              <w:rPr>
+                <w:rFonts w:ascii="Arial" w:hAnsi="Arial" w:cs="Arial"/>
+                <w:sz w:val="24"/>
+                <w:szCs w:val="24"/>
+              </w:rPr>
+              <w:t xml:space="preserve">Below the statement you’ve just added create a new instance of a </w:t>
+            </w:r>
+            <w:proofErr w:type="spellStart"/>
+            <w:r>
+              <w:rPr>
+                <w:rFonts w:ascii="Arial" w:hAnsi="Arial" w:cs="Arial"/>
+                <w:sz w:val="24"/>
+                <w:szCs w:val="24"/>
+              </w:rPr>
+              <w:t>CrmServiceClient</w:t>
+            </w:r>
+            <w:proofErr w:type="spellEnd"/>
+            <w:r>
+              <w:rPr>
+                <w:rFonts w:ascii="Arial" w:hAnsi="Arial" w:cs="Arial"/>
+                <w:sz w:val="24"/>
+                <w:szCs w:val="24"/>
+              </w:rPr>
+              <w:t xml:space="preserve"> passing the </w:t>
+            </w:r>
+            <w:proofErr w:type="spellStart"/>
+            <w:r>
+              <w:rPr>
+                <w:rFonts w:ascii="Arial" w:hAnsi="Arial" w:cs="Arial"/>
+                <w:sz w:val="24"/>
+                <w:szCs w:val="24"/>
+              </w:rPr>
               <w:t>cnString</w:t>
             </w:r>
             <w:proofErr w:type="spellEnd"/>
@@ -1611,45 +1649,90 @@
                 <w:sz w:val="24"/>
                 <w:szCs w:val="24"/>
               </w:rPr>
-              <w:t>;.</w:t>
+              <w:t xml:space="preserve"> variable to the constructor</w:t>
+            </w:r>
+            <w:r>
+              <w:rPr>
+                <w:rFonts w:ascii="Arial" w:hAnsi="Arial" w:cs="Arial"/>
+                <w:sz w:val="24"/>
+                <w:szCs w:val="24"/>
+              </w:rPr>
+              <w:t xml:space="preserve"> and assign this to the return value of the </w:t>
+            </w:r>
+            <w:proofErr w:type="gramStart"/>
+            <w:r>
+              <w:rPr>
+                <w:rFonts w:ascii="Arial" w:hAnsi="Arial" w:cs="Arial"/>
+                <w:sz w:val="24"/>
+                <w:szCs w:val="24"/>
+              </w:rPr>
+              <w:t xml:space="preserve">function </w:t>
+            </w:r>
+            <w:r>
+              <w:rPr>
+                <w:rFonts w:ascii="Arial" w:hAnsi="Arial" w:cs="Arial"/>
+                <w:sz w:val="24"/>
+                <w:szCs w:val="24"/>
+              </w:rPr>
+              <w:t>.</w:t>
             </w:r>
             <w:proofErr w:type="gramEnd"/>
-          </w:p>
-          <w:p>
-            <w:pPr>
-              <w:autoSpaceDE w:val="0"/>
-              <w:autoSpaceDN w:val="0"/>
-              <w:adjustRightInd w:val="0"/>
-              <w:rPr>
-                <w:rFonts w:ascii="Arial" w:hAnsi="Arial" w:cs="Arial"/>
-                <w:sz w:val="24"/>
-                <w:szCs w:val="24"/>
-              </w:rPr>
-            </w:pPr>
-          </w:p>
-          <w:p>
-            <w:pPr>
-              <w:autoSpaceDE w:val="0"/>
-              <w:autoSpaceDN w:val="0"/>
-              <w:adjustRightInd w:val="0"/>
-              <w:rPr>
-                <w:rFonts w:ascii="Arial" w:hAnsi="Arial" w:cs="Arial"/>
-                <w:sz w:val="24"/>
-                <w:szCs w:val="24"/>
-              </w:rPr>
-            </w:pPr>
-            <w:r>
-              <w:rPr>
-                <w:rFonts w:ascii="Arial" w:hAnsi="Arial" w:cs="Arial"/>
-                <w:sz w:val="24"/>
-                <w:szCs w:val="24"/>
-              </w:rPr>
-              <w:t xml:space="preserve">Below the statement you’ve just added create a new instance of a </w:t>
+            <w:r>
+              <w:rPr>
+                <w:rFonts w:ascii="Arial" w:hAnsi="Arial" w:cs="Arial"/>
+                <w:sz w:val="24"/>
+                <w:szCs w:val="24"/>
+              </w:rPr>
+              <w:t xml:space="preserve"> You should end up with the function shown below</w:t>
+            </w:r>
+          </w:p>
+          <w:p>
+            <w:pPr>
+              <w:autoSpaceDE w:val="0"/>
+              <w:autoSpaceDN w:val="0"/>
+              <w:adjustRightInd w:val="0"/>
+              <w:rPr>
+                <w:rFonts w:ascii="Arial" w:hAnsi="Arial" w:cs="Arial"/>
+                <w:sz w:val="24"/>
+                <w:szCs w:val="24"/>
+              </w:rPr>
+            </w:pPr>
+          </w:p>
+          <w:p>
+            <w:pPr>
+              <w:autoSpaceDE w:val="0"/>
+              <w:autoSpaceDN w:val="0"/>
+              <w:adjustRightInd w:val="0"/>
+              <w:rPr>
+                <w:rFonts w:ascii="Consolas" w:hAnsi="Consolas" w:cs="Consolas"/>
+                <w:color w:val="000000"/>
+                <w:sz w:val="24"/>
+                <w:szCs w:val="24"/>
+              </w:rPr>
+            </w:pPr>
+            <w:r>
+              <w:rPr>
+                <w:rFonts w:ascii="Consolas" w:hAnsi="Consolas" w:cs="Consolas"/>
+                <w:color w:val="0000FF"/>
+                <w:sz w:val="24"/>
+                <w:szCs w:val="24"/>
+              </w:rPr>
+              <w:t>private</w:t>
+            </w:r>
+            <w:r>
+              <w:rPr>
+                <w:rFonts w:ascii="Consolas" w:hAnsi="Consolas" w:cs="Consolas"/>
+                <w:color w:val="000000"/>
+                <w:sz w:val="24"/>
+                <w:szCs w:val="24"/>
+              </w:rPr>
+              <w:t xml:space="preserve"> </w:t>
             </w:r>
             <w:proofErr w:type="spellStart"/>
             <w:r>
               <w:rPr>
-                <w:rFonts w:ascii="Arial" w:hAnsi="Arial" w:cs="Arial"/>
+                <w:rFonts w:ascii="Consolas" w:hAnsi="Consolas" w:cs="Consolas"/>
+                <w:color w:val="000000"/>
                 <w:sz w:val="24"/>
                 <w:szCs w:val="24"/>
               </w:rPr>
@@ -1658,16 +1741,113 @@
             <w:proofErr w:type="spellEnd"/>
             <w:r>
               <w:rPr>
-                <w:rFonts w:ascii="Arial" w:hAnsi="Arial" w:cs="Arial"/>
-                <w:sz w:val="24"/>
-                <w:szCs w:val="24"/>
-              </w:rPr>
-              <w:t xml:space="preserve"> passing the </w:t>
+                <w:rFonts w:ascii="Consolas" w:hAnsi="Consolas" w:cs="Consolas"/>
+                <w:color w:val="000000"/>
+                <w:sz w:val="24"/>
+                <w:szCs w:val="24"/>
+              </w:rPr>
+              <w:t xml:space="preserve"> </w:t>
             </w:r>
             <w:proofErr w:type="spellStart"/>
             <w:r>
               <w:rPr>
-                <w:rFonts w:ascii="Arial" w:hAnsi="Arial" w:cs="Arial"/>
+                <w:rFonts w:ascii="Consolas" w:hAnsi="Consolas" w:cs="Consolas"/>
+                <w:color w:val="000000"/>
+                <w:sz w:val="24"/>
+                <w:szCs w:val="24"/>
+              </w:rPr>
+              <w:t>createOrgServiceClient</w:t>
+            </w:r>
+            <w:proofErr w:type="spellEnd"/>
+            <w:r>
+              <w:rPr>
+                <w:rFonts w:ascii="Consolas" w:hAnsi="Consolas" w:cs="Consolas"/>
+                <w:color w:val="000000"/>
+                <w:sz w:val="24"/>
+                <w:szCs w:val="24"/>
+              </w:rPr>
+              <w:t>()</w:t>
+            </w:r>
+          </w:p>
+          <w:p>
+            <w:pPr>
+              <w:autoSpaceDE w:val="0"/>
+              <w:autoSpaceDN w:val="0"/>
+              <w:adjustRightInd w:val="0"/>
+              <w:rPr>
+                <w:rFonts w:ascii="Consolas" w:hAnsi="Consolas" w:cs="Consolas"/>
+                <w:color w:val="000000"/>
+                <w:sz w:val="24"/>
+                <w:szCs w:val="24"/>
+              </w:rPr>
+            </w:pPr>
+            <w:r>
+              <w:rPr>
+                <w:rFonts w:ascii="Consolas" w:hAnsi="Consolas" w:cs="Consolas"/>
+                <w:color w:val="000000"/>
+                <w:sz w:val="24"/>
+                <w:szCs w:val="24"/>
+              </w:rPr>
+              <w:t>{</w:t>
+            </w:r>
+          </w:p>
+          <w:p>
+            <w:pPr>
+              <w:autoSpaceDE w:val="0"/>
+              <w:autoSpaceDN w:val="0"/>
+              <w:adjustRightInd w:val="0"/>
+              <w:rPr>
+                <w:rFonts w:ascii="Consolas" w:hAnsi="Consolas" w:cs="Consolas"/>
+                <w:color w:val="000000"/>
+                <w:sz w:val="24"/>
+                <w:szCs w:val="24"/>
+              </w:rPr>
+            </w:pPr>
+          </w:p>
+          <w:p>
+            <w:pPr>
+              <w:autoSpaceDE w:val="0"/>
+              <w:autoSpaceDN w:val="0"/>
+              <w:adjustRightInd w:val="0"/>
+              <w:rPr>
+                <w:rFonts w:ascii="Consolas" w:hAnsi="Consolas" w:cs="Consolas"/>
+                <w:color w:val="000000"/>
+                <w:sz w:val="24"/>
+                <w:szCs w:val="24"/>
+              </w:rPr>
+            </w:pPr>
+            <w:r>
+              <w:rPr>
+                <w:rFonts w:ascii="Consolas" w:hAnsi="Consolas" w:cs="Consolas"/>
+                <w:color w:val="0000FF"/>
+                <w:sz w:val="24"/>
+                <w:szCs w:val="24"/>
+              </w:rPr>
+              <w:t xml:space="preserve">  </w:t>
+            </w:r>
+            <w:r>
+              <w:rPr>
+                <w:rFonts w:ascii="Consolas" w:hAnsi="Consolas" w:cs="Consolas"/>
+                <w:color w:val="0000FF"/>
+                <w:sz w:val="24"/>
+                <w:szCs w:val="24"/>
+              </w:rPr>
+              <w:t>string</w:t>
+            </w:r>
+            <w:r>
+              <w:rPr>
+                <w:rFonts w:ascii="Consolas" w:hAnsi="Consolas" w:cs="Consolas"/>
+                <w:color w:val="000000"/>
+                <w:sz w:val="24"/>
+                <w:szCs w:val="24"/>
+              </w:rPr>
+              <w:t xml:space="preserve"> </w:t>
+            </w:r>
+            <w:proofErr w:type="spellStart"/>
+            <w:r>
+              <w:rPr>
+                <w:rFonts w:ascii="Consolas" w:hAnsi="Consolas" w:cs="Consolas"/>
+                <w:color w:val="000000"/>
                 <w:sz w:val="24"/>
                 <w:szCs w:val="24"/>
               </w:rPr>
@@ -1676,192 +1856,17 @@
             <w:proofErr w:type="spellEnd"/>
             <w:r>
               <w:rPr>
-                <w:rFonts w:ascii="Arial" w:hAnsi="Arial" w:cs="Arial"/>
-                <w:sz w:val="24"/>
-                <w:szCs w:val="24"/>
-              </w:rPr>
-              <w:t xml:space="preserve"> variable to the constructor</w:t>
-            </w:r>
-            <w:r>
-              <w:rPr>
-                <w:rFonts w:ascii="Arial" w:hAnsi="Arial" w:cs="Arial"/>
-                <w:sz w:val="24"/>
-                <w:szCs w:val="24"/>
-              </w:rPr>
-              <w:t xml:space="preserve"> and assign this to the return value of the </w:t>
-            </w:r>
-            <w:proofErr w:type="gramStart"/>
-            <w:r>
-              <w:rPr>
-                <w:rFonts w:ascii="Arial" w:hAnsi="Arial" w:cs="Arial"/>
-                <w:sz w:val="24"/>
-                <w:szCs w:val="24"/>
-              </w:rPr>
-              <w:t xml:space="preserve">function </w:t>
-            </w:r>
-            <w:r>
-              <w:rPr>
-                <w:rFonts w:ascii="Arial" w:hAnsi="Arial" w:cs="Arial"/>
-                <w:sz w:val="24"/>
-                <w:szCs w:val="24"/>
-              </w:rPr>
-              <w:t>.</w:t>
-            </w:r>
-            <w:proofErr w:type="gramEnd"/>
-            <w:r>
-              <w:rPr>
-                <w:rFonts w:ascii="Arial" w:hAnsi="Arial" w:cs="Arial"/>
-                <w:sz w:val="24"/>
-                <w:szCs w:val="24"/>
-              </w:rPr>
-              <w:t xml:space="preserve"> You should end up with the function shown below</w:t>
-            </w:r>
-          </w:p>
-          <w:p>
-            <w:pPr>
-              <w:autoSpaceDE w:val="0"/>
-              <w:autoSpaceDN w:val="0"/>
-              <w:adjustRightInd w:val="0"/>
-              <w:rPr>
-                <w:rFonts w:ascii="Arial" w:hAnsi="Arial" w:cs="Arial"/>
-                <w:sz w:val="24"/>
-                <w:szCs w:val="24"/>
-              </w:rPr>
-            </w:pPr>
-          </w:p>
-          <w:p>
-            <w:pPr>
-              <w:autoSpaceDE w:val="0"/>
-              <w:autoSpaceDN w:val="0"/>
-              <w:adjustRightInd w:val="0"/>
-              <w:rPr>
-                <w:rFonts w:ascii="Consolas" w:hAnsi="Consolas" w:cs="Consolas"/>
-                <w:color w:val="000000"/>
-                <w:sz w:val="24"/>
-                <w:szCs w:val="24"/>
-              </w:rPr>
-            </w:pPr>
-            <w:r>
-              <w:rPr>
-                <w:rFonts w:ascii="Consolas" w:hAnsi="Consolas" w:cs="Consolas"/>
-                <w:color w:val="0000FF"/>
-                <w:sz w:val="24"/>
-                <w:szCs w:val="24"/>
-              </w:rPr>
-              <w:t>private</w:t>
-            </w:r>
-            <w:r>
-              <w:rPr>
-                <w:rFonts w:ascii="Consolas" w:hAnsi="Consolas" w:cs="Consolas"/>
-                <w:color w:val="000000"/>
-                <w:sz w:val="24"/>
-                <w:szCs w:val="24"/>
-              </w:rPr>
-              <w:t xml:space="preserve"> </w:t>
-            </w:r>
-            <w:proofErr w:type="spellStart"/>
-            <w:r>
-              <w:rPr>
-                <w:rFonts w:ascii="Consolas" w:hAnsi="Consolas" w:cs="Consolas"/>
-                <w:color w:val="000000"/>
-                <w:sz w:val="24"/>
-                <w:szCs w:val="24"/>
-              </w:rPr>
-              <w:t>CrmServiceClient</w:t>
-            </w:r>
-            <w:proofErr w:type="spellEnd"/>
-            <w:r>
-              <w:rPr>
-                <w:rFonts w:ascii="Consolas" w:hAnsi="Consolas" w:cs="Consolas"/>
-                <w:color w:val="000000"/>
-                <w:sz w:val="24"/>
-                <w:szCs w:val="24"/>
-              </w:rPr>
-              <w:t xml:space="preserve"> </w:t>
-            </w:r>
-            <w:proofErr w:type="spellStart"/>
-            <w:proofErr w:type="gramStart"/>
-            <w:r>
-              <w:rPr>
-                <w:rFonts w:ascii="Consolas" w:hAnsi="Consolas" w:cs="Consolas"/>
-                <w:color w:val="000000"/>
-                <w:sz w:val="24"/>
-                <w:szCs w:val="24"/>
-              </w:rPr>
-              <w:t>createOrgServiceClient</w:t>
-            </w:r>
-            <w:proofErr w:type="spellEnd"/>
-            <w:r>
-              <w:rPr>
-                <w:rFonts w:ascii="Consolas" w:hAnsi="Consolas" w:cs="Consolas"/>
-                <w:color w:val="000000"/>
-                <w:sz w:val="24"/>
-                <w:szCs w:val="24"/>
-              </w:rPr>
-              <w:t>(</w:t>
-            </w:r>
-            <w:proofErr w:type="gramEnd"/>
-            <w:r>
-              <w:rPr>
-                <w:rFonts w:ascii="Consolas" w:hAnsi="Consolas" w:cs="Consolas"/>
-                <w:color w:val="000000"/>
-                <w:sz w:val="24"/>
-                <w:szCs w:val="24"/>
-              </w:rPr>
-              <w:t>)</w:t>
-            </w:r>
-          </w:p>
-          <w:p>
-            <w:pPr>
-              <w:autoSpaceDE w:val="0"/>
-              <w:autoSpaceDN w:val="0"/>
-              <w:adjustRightInd w:val="0"/>
-              <w:rPr>
-                <w:rFonts w:ascii="Consolas" w:hAnsi="Consolas" w:cs="Consolas"/>
-                <w:color w:val="000000"/>
-                <w:sz w:val="24"/>
-                <w:szCs w:val="24"/>
-              </w:rPr>
-            </w:pPr>
-            <w:r>
-              <w:rPr>
-                <w:rFonts w:ascii="Consolas" w:hAnsi="Consolas" w:cs="Consolas"/>
-                <w:color w:val="000000"/>
-                <w:sz w:val="24"/>
-                <w:szCs w:val="24"/>
-              </w:rPr>
-              <w:t>{</w:t>
-            </w:r>
-          </w:p>
-          <w:p>
-            <w:pPr>
-              <w:autoSpaceDE w:val="0"/>
-              <w:autoSpaceDN w:val="0"/>
-              <w:adjustRightInd w:val="0"/>
-              <w:rPr>
-                <w:rFonts w:ascii="Consolas" w:hAnsi="Consolas" w:cs="Consolas"/>
-                <w:color w:val="000000"/>
-                <w:sz w:val="24"/>
-                <w:szCs w:val="24"/>
-              </w:rPr>
-            </w:pPr>
-          </w:p>
-          <w:p>
-            <w:pPr>
-              <w:autoSpaceDE w:val="0"/>
-              <w:autoSpaceDN w:val="0"/>
-              <w:adjustRightInd w:val="0"/>
-              <w:rPr>
-                <w:rFonts w:ascii="Consolas" w:hAnsi="Consolas" w:cs="Consolas"/>
-                <w:color w:val="000000"/>
-                <w:sz w:val="24"/>
-                <w:szCs w:val="24"/>
-              </w:rPr>
-            </w:pPr>
-            <w:r>
-              <w:rPr>
-                <w:rFonts w:ascii="Consolas" w:hAnsi="Consolas" w:cs="Consolas"/>
-                <w:color w:val="0000FF"/>
+                <w:rFonts w:ascii="Consolas" w:hAnsi="Consolas" w:cs="Consolas"/>
+                <w:color w:val="000000"/>
+                <w:sz w:val="24"/>
+                <w:szCs w:val="24"/>
+              </w:rPr>
+              <w:t xml:space="preserve"> = </w:t>
+            </w:r>
+            <w:r>
+              <w:rPr>
+                <w:rFonts w:ascii="Consolas" w:hAnsi="Consolas" w:cs="Consolas"/>
+                <w:color w:val="000000"/>
                 <w:sz w:val="24"/>
                 <w:szCs w:val="24"/>
               </w:rPr>
@@ -1870,53 +1875,6 @@
             <w:r>
               <w:rPr>
                 <w:rFonts w:ascii="Consolas" w:hAnsi="Consolas" w:cs="Consolas"/>
-                <w:color w:val="0000FF"/>
-                <w:sz w:val="24"/>
-                <w:szCs w:val="24"/>
-              </w:rPr>
-              <w:t>string</w:t>
-            </w:r>
-            <w:r>
-              <w:rPr>
-                <w:rFonts w:ascii="Consolas" w:hAnsi="Consolas" w:cs="Consolas"/>
-                <w:color w:val="000000"/>
-                <w:sz w:val="24"/>
-                <w:szCs w:val="24"/>
-              </w:rPr>
-              <w:t xml:space="preserve"> </w:t>
-            </w:r>
-            <w:proofErr w:type="spellStart"/>
-            <w:r>
-              <w:rPr>
-                <w:rFonts w:ascii="Consolas" w:hAnsi="Consolas" w:cs="Consolas"/>
-                <w:color w:val="000000"/>
-                <w:sz w:val="24"/>
-                <w:szCs w:val="24"/>
-              </w:rPr>
-              <w:t>cnString</w:t>
-            </w:r>
-            <w:proofErr w:type="spellEnd"/>
-            <w:r>
-              <w:rPr>
-                <w:rFonts w:ascii="Consolas" w:hAnsi="Consolas" w:cs="Consolas"/>
-                <w:color w:val="000000"/>
-                <w:sz w:val="24"/>
-                <w:szCs w:val="24"/>
-              </w:rPr>
-              <w:t xml:space="preserve"> = </w:t>
-            </w:r>
-            <w:r>
-              <w:rPr>
-                <w:rFonts w:ascii="Consolas" w:hAnsi="Consolas" w:cs="Consolas"/>
-                <w:color w:val="000000"/>
-                <w:sz w:val="24"/>
-                <w:szCs w:val="24"/>
-              </w:rPr>
-              <w:t xml:space="preserve">  </w:t>
-            </w:r>
-            <w:r>
-              <w:rPr>
-                <w:rFonts w:ascii="Consolas" w:hAnsi="Consolas" w:cs="Consolas"/>
                 <w:color w:val="000000"/>
                 <w:sz w:val="24"/>
                 <w:szCs w:val="24"/>
@@ -1950,25 +1908,14 @@
               </w:rPr>
               <w:t>"CrmOnline"</w:t>
             </w:r>
-            <w:proofErr w:type="gramStart"/>
-            <w:r>
-              <w:rPr>
-                <w:rFonts w:ascii="Consolas" w:hAnsi="Consolas" w:cs="Consolas"/>
-                <w:color w:val="000000"/>
-                <w:sz w:val="24"/>
-                <w:szCs w:val="24"/>
-              </w:rPr>
-              <w:t>].ConnectionString</w:t>
-            </w:r>
-            <w:proofErr w:type="gramEnd"/>
-            <w:r>
-              <w:rPr>
-                <w:rFonts w:ascii="Consolas" w:hAnsi="Consolas" w:cs="Consolas"/>
-                <w:color w:val="000000"/>
-                <w:sz w:val="24"/>
-                <w:szCs w:val="24"/>
-              </w:rPr>
-              <w:t>;</w:t>
+            <w:r>
+              <w:rPr>
+                <w:rFonts w:ascii="Consolas" w:hAnsi="Consolas" w:cs="Consolas"/>
+                <w:color w:val="000000"/>
+                <w:sz w:val="24"/>
+                <w:szCs w:val="24"/>
+              </w:rPr>
+              <w:t>].ConnectionString;</w:t>
             </w:r>
           </w:p>
           <w:p>
@@ -2283,7 +2230,6 @@
                 <w:szCs w:val="24"/>
               </w:rPr>
             </w:pPr>
-            <w:bookmarkStart w:id="0" w:name="_GoBack"/>
             <w:r>
               <w:rPr>
                 <w:rFonts w:ascii="Calibri Light" w:hAnsi="Calibri Light"/>
@@ -2339,7 +2285,6 @@
                 </wp:inline>
               </w:drawing>
             </w:r>
-            <w:bookmarkEnd w:id="0"/>
           </w:p>
           <w:p>
             <w:pPr>
@@ -2503,103 +2448,6 @@
     </w:p>
     <w:p>
       <w:pPr>
-        <w:rPr>
-          <w:rFonts w:ascii="Arial" w:hAnsi="Arial" w:cs="Arial"/>
-          <w:sz w:val="24"/>
-          <w:szCs w:val="24"/>
-        </w:rPr>
-      </w:pPr>
-    </w:p>
-    <w:p>
-      <w:pPr>
-        <w:jc w:val="center"/>
-        <w:rPr>
-          <w:rFonts w:ascii="Arial" w:hAnsi="Arial" w:cs="Arial"/>
-          <w:sz w:val="24"/>
-          <w:szCs w:val="24"/>
-        </w:rPr>
-      </w:pPr>
-    </w:p>
-    <w:p>
-      <w:pPr>
-        <w:pStyle w:val="ListParagraph"/>
-        <w:ind w:left="1080"/>
-        <w:rPr>
-          <w:rFonts w:ascii="Arial" w:hAnsi="Arial" w:cs="Arial"/>
-          <w:sz w:val="24"/>
-          <w:szCs w:val="24"/>
-        </w:rPr>
-      </w:pPr>
-    </w:p>
-    <w:p>
-      <w:pPr>
-        <w:rPr>
-          <w:rFonts w:ascii="Arial" w:hAnsi="Arial" w:cs="Arial"/>
-          <w:sz w:val="24"/>
-          <w:szCs w:val="24"/>
-        </w:rPr>
-      </w:pPr>
-    </w:p>
-    <w:p>
-      <w:pPr>
-        <w:ind w:left="360"/>
-        <w:rPr>
-          <w:rFonts w:ascii="Arial" w:hAnsi="Arial" w:cs="Arial"/>
-          <w:color w:val="0000FF"/>
-          <w:sz w:val="24"/>
-          <w:szCs w:val="24"/>
-        </w:rPr>
-      </w:pPr>
-    </w:p>
-    <w:p>
-      <w:pPr>
-        <w:autoSpaceDE w:val="0"/>
-        <w:autoSpaceDN w:val="0"/>
-        <w:adjustRightInd w:val="0"/>
-        <w:spacing w:after="0" w:line="240" w:lineRule="auto"/>
-        <w:rPr>
-          <w:rFonts w:ascii="Consolas" w:hAnsi="Consolas" w:cs="Consolas"/>
-          <w:color w:val="000000"/>
-          <w:sz w:val="19"/>
-          <w:szCs w:val="19"/>
-        </w:rPr>
-      </w:pPr>
-      <w:r>
-        <w:rPr>
-          <w:rFonts w:ascii="Consolas" w:hAnsi="Consolas" w:cs="Consolas"/>
-          <w:color w:val="000000"/>
-          <w:sz w:val="19"/>
-          <w:szCs w:val="19"/>
-        </w:rPr>
-        <w:t xml:space="preserve">  </w:t>
-      </w:r>
-    </w:p>
-    <w:p>
-      <w:pPr>
-        <w:autoSpaceDE w:val="0"/>
-        <w:autoSpaceDN w:val="0"/>
-        <w:adjustRightInd w:val="0"/>
-        <w:spacing w:after="0" w:line="240" w:lineRule="auto"/>
-        <w:rPr>
-          <w:rFonts w:ascii="Calibri Light" w:hAnsi="Calibri Light" w:cs="Consolas"/>
-          <w:color w:val="000000"/>
-        </w:rPr>
-      </w:pPr>
-    </w:p>
-    <w:p>
-      <w:pPr>
-        <w:autoSpaceDE w:val="0"/>
-        <w:autoSpaceDN w:val="0"/>
-        <w:adjustRightInd w:val="0"/>
-        <w:spacing w:after="0" w:line="240" w:lineRule="auto"/>
-        <w:rPr>
-          <w:rFonts w:ascii="Calibri Light" w:hAnsi="Calibri Light" w:cs="Consolas"/>
-          <w:color w:val="000000"/>
-        </w:rPr>
-      </w:pPr>
-    </w:p>
-    <w:p>
-      <w:pPr>
         <w:autoSpaceDE w:val="0"/>
         <w:autoSpaceDN w:val="0"/>
         <w:adjustRightInd w:val="0"/>
@@ -2608,165 +2456,8 @@
           <w:rFonts w:ascii="Calibri Light" w:hAnsi="Calibri Light"/>
         </w:rPr>
       </w:pPr>
-    </w:p>
-    <w:p>
-      <w:pPr>
-        <w:autoSpaceDE w:val="0"/>
-        <w:autoSpaceDN w:val="0"/>
-        <w:adjustRightInd w:val="0"/>
-        <w:spacing w:after="0" w:line="240" w:lineRule="auto"/>
-        <w:rPr>
-          <w:rFonts w:ascii="Calibri Light" w:hAnsi="Calibri Light"/>
-        </w:rPr>
-      </w:pPr>
-    </w:p>
-    <w:p>
-      <w:pPr>
-        <w:autoSpaceDE w:val="0"/>
-        <w:autoSpaceDN w:val="0"/>
-        <w:adjustRightInd w:val="0"/>
-        <w:spacing w:after="0" w:line="240" w:lineRule="auto"/>
-        <w:rPr>
-          <w:rFonts w:ascii="Arial" w:hAnsi="Arial" w:cs="Arial"/>
-          <w:sz w:val="24"/>
-          <w:szCs w:val="24"/>
-        </w:rPr>
-      </w:pPr>
-    </w:p>
-    <w:p>
-      <w:pPr>
-        <w:rPr>
-          <w:rFonts w:ascii="Arial" w:hAnsi="Arial" w:cs="Arial"/>
-          <w:sz w:val="24"/>
-          <w:szCs w:val="24"/>
-        </w:rPr>
-      </w:pPr>
-      <w:r>
-        <w:rPr>
-          <w:rFonts w:ascii="Arial" w:hAnsi="Arial" w:cs="Arial"/>
-          <w:sz w:val="24"/>
-          <w:szCs w:val="24"/>
-        </w:rPr>
-        <w:br w:type="page"/>
-      </w:r>
-    </w:p>
-    <w:p>
-      <w:pPr>
-        <w:pStyle w:val="ListParagraph"/>
-        <w:autoSpaceDE w:val="0"/>
-        <w:autoSpaceDN w:val="0"/>
-        <w:adjustRightInd w:val="0"/>
-        <w:spacing w:after="0" w:line="240" w:lineRule="auto"/>
-        <w:rPr>
-          <w:rFonts w:ascii="Arial" w:hAnsi="Arial" w:cs="Arial"/>
-          <w:sz w:val="24"/>
-          <w:szCs w:val="24"/>
-        </w:rPr>
-      </w:pPr>
-    </w:p>
-    <w:p>
-      <w:pPr>
-        <w:pStyle w:val="ListParagraph"/>
-        <w:autoSpaceDE w:val="0"/>
-        <w:autoSpaceDN w:val="0"/>
-        <w:adjustRightInd w:val="0"/>
-        <w:spacing w:after="0" w:line="240" w:lineRule="auto"/>
-        <w:rPr>
-          <w:rFonts w:ascii="Arial" w:hAnsi="Arial" w:cs="Arial"/>
-          <w:color w:val="0000FF"/>
-          <w:sz w:val="24"/>
-          <w:szCs w:val="24"/>
-        </w:rPr>
-      </w:pPr>
-    </w:p>
-    <w:p>
-      <w:pPr>
-        <w:autoSpaceDE w:val="0"/>
-        <w:autoSpaceDN w:val="0"/>
-        <w:adjustRightInd w:val="0"/>
-        <w:spacing w:after="0" w:line="240" w:lineRule="auto"/>
-        <w:rPr>
-          <w:rFonts w:ascii="Calibri Light" w:hAnsi="Calibri Light"/>
-        </w:rPr>
-      </w:pPr>
-    </w:p>
-    <w:p>
-      <w:pPr>
-        <w:autoSpaceDE w:val="0"/>
-        <w:autoSpaceDN w:val="0"/>
-        <w:adjustRightInd w:val="0"/>
-        <w:spacing w:after="0" w:line="240" w:lineRule="auto"/>
-        <w:rPr>
-          <w:rFonts w:ascii="Calibri Light" w:hAnsi="Calibri Light"/>
-        </w:rPr>
-      </w:pPr>
-    </w:p>
-    <w:p>
-      <w:pPr>
-        <w:autoSpaceDE w:val="0"/>
-        <w:autoSpaceDN w:val="0"/>
-        <w:adjustRightInd w:val="0"/>
-        <w:spacing w:after="0" w:line="240" w:lineRule="auto"/>
-        <w:rPr>
-          <w:rFonts w:ascii="Calibri Light" w:hAnsi="Calibri Light"/>
-        </w:rPr>
-      </w:pPr>
-    </w:p>
-    <w:p>
-      <w:pPr>
-        <w:autoSpaceDE w:val="0"/>
-        <w:autoSpaceDN w:val="0"/>
-        <w:adjustRightInd w:val="0"/>
-        <w:spacing w:after="0" w:line="240" w:lineRule="auto"/>
-        <w:rPr>
-          <w:rFonts w:ascii="Calibri Light" w:hAnsi="Calibri Light"/>
-        </w:rPr>
-      </w:pPr>
-    </w:p>
-    <w:p>
-      <w:pPr>
-        <w:autoSpaceDE w:val="0"/>
-        <w:autoSpaceDN w:val="0"/>
-        <w:adjustRightInd w:val="0"/>
-        <w:spacing w:after="0" w:line="240" w:lineRule="auto"/>
-        <w:rPr>
-          <w:rFonts w:ascii="Calibri Light" w:hAnsi="Calibri Light"/>
-        </w:rPr>
-      </w:pPr>
-    </w:p>
-    <w:p>
-      <w:pPr>
-        <w:autoSpaceDE w:val="0"/>
-        <w:autoSpaceDN w:val="0"/>
-        <w:adjustRightInd w:val="0"/>
-        <w:spacing w:after="0" w:line="240" w:lineRule="auto"/>
-        <w:jc w:val="center"/>
-        <w:rPr>
-          <w:rFonts w:ascii="Calibri Light" w:hAnsi="Calibri Light"/>
-        </w:rPr>
-      </w:pPr>
-    </w:p>
-    <w:p>
-      <w:pPr>
-        <w:autoSpaceDE w:val="0"/>
-        <w:autoSpaceDN w:val="0"/>
-        <w:adjustRightInd w:val="0"/>
-        <w:spacing w:after="0" w:line="240" w:lineRule="auto"/>
-        <w:rPr>
-          <w:rFonts w:ascii="Calibri Light" w:hAnsi="Calibri Light"/>
-        </w:rPr>
-      </w:pPr>
-    </w:p>
-    <w:p>
-      <w:pPr>
-        <w:autoSpaceDE w:val="0"/>
-        <w:autoSpaceDN w:val="0"/>
-        <w:adjustRightInd w:val="0"/>
-        <w:spacing w:after="0" w:line="240" w:lineRule="auto"/>
-        <w:rPr>
-          <w:rFonts w:ascii="Calibri Light" w:hAnsi="Calibri Light"/>
-        </w:rPr>
-      </w:pPr>
+      <w:bookmarkStart w:id="0" w:name="_GoBack"/>
+      <w:bookmarkEnd w:id="0"/>
     </w:p>
     <w:sectPr>
       <w:headerReference w:type="default" r:id="rId12"/>
@@ -2780,7 +2471,7 @@
 </file>
 
 <file path=word/endnotes.xml><?xml version="1.0" encoding="utf-8"?>
-<w:endnotes xmlns:wpc="http://schemas.microsoft.com/office/word/2010/wordprocessingCanvas" xmlns:cx="http://schemas.microsoft.com/office/drawing/2014/chartex" xmlns:cx1="http://schemas.microsoft.com/office/drawing/2015/9/8/chartex" xmlns:cx2="http://schemas.microsoft.com/office/drawing/2015/10/21/chartex" xmlns:cx3="http://schemas.microsoft.com/office/drawing/2016/5/9/chartex" xmlns:cx4="http://schemas.microsoft.com/office/drawing/2016/5/10/chartex" xmlns:cx5="http://schemas.microsoft.com/office/drawing/2016/5/11/chartex" xmlns:cx6="http://schemas.microsoft.com/office/drawing/2016/5/12/chartex" xmlns:cx7="http://schemas.microsoft.com/office/drawing/2016/5/13/chartex" xmlns:cx8="http://schemas.microsoft.com/office/drawing/2016/5/14/chartex" xmlns:mc="http://schemas.openxmlformats.org/markup-compatibility/2006" xmlns:aink="http://schemas.microsoft.com/office/drawing/2016/ink" xmlns:am3d="http://schemas.microsoft.com/office/drawing/2017/model3d" xmlns:o="urn:schemas-microsoft-com:office:office" xmlns:r="http://schemas.openxmlformats.org/officeDocument/2006/relationships" xmlns:m="http://schemas.openxmlformats.org/officeDocument/2006/math" xmlns:v="urn:schemas-microsoft-com:vml" xmlns:wp14="http://schemas.microsoft.com/office/word/2010/wordprocessingDrawing" xmlns:wp="http://schemas.openxmlformats.org/drawingml/2006/wordprocessingDrawing" xmlns:w10="urn:schemas-microsoft-com:office:word" xmlns:w="http://schemas.openxmlformats.org/wordprocessingml/2006/main" xmlns:w14="http://schemas.microsoft.com/office/word/2010/wordml" xmlns:w15="http://schemas.microsoft.com/office/word/2012/wordml" xmlns:w16cid="http://schemas.microsoft.com/office/word/2016/wordml/cid" xmlns:w16se="http://schemas.microsoft.com/office/word/2015/wordml/symex" xmlns:wpg="http://schemas.microsoft.com/office/word/2010/wordprocessingGroup" xmlns:wpi="http://schemas.microsoft.com/office/word/2010/wordprocessingInk" xmlns:wne="http://schemas.microsoft.com/office/word/2006/wordml" xmlns:wps="http://schemas.microsoft.com/office/word/2010/wordprocessingShape" mc:Ignorable="w14 w15 w16se w16cid wp14">
+<w:endnotes xmlns:wpc="http://schemas.microsoft.com/office/word/2010/wordprocessingCanvas" xmlns:cx="http://schemas.microsoft.com/office/drawing/2014/chartex" xmlns:cx1="http://schemas.microsoft.com/office/drawing/2015/9/8/chartex" xmlns:mc="http://schemas.openxmlformats.org/markup-compatibility/2006" xmlns:o="urn:schemas-microsoft-com:office:office" xmlns:r="http://schemas.openxmlformats.org/officeDocument/2006/relationships" xmlns:m="http://schemas.openxmlformats.org/officeDocument/2006/math" xmlns:v="urn:schemas-microsoft-com:vml" xmlns:wp14="http://schemas.microsoft.com/office/word/2010/wordprocessingDrawing" xmlns:wp="http://schemas.openxmlformats.org/drawingml/2006/wordprocessingDrawing" xmlns:w10="urn:schemas-microsoft-com:office:word" xmlns:w="http://schemas.openxmlformats.org/wordprocessingml/2006/main" xmlns:w14="http://schemas.microsoft.com/office/word/2010/wordml" xmlns:w15="http://schemas.microsoft.com/office/word/2012/wordml" xmlns:w16se="http://schemas.microsoft.com/office/word/2015/wordml/symex" xmlns:wpg="http://schemas.microsoft.com/office/word/2010/wordprocessingGroup" xmlns:wpi="http://schemas.microsoft.com/office/word/2010/wordprocessingInk" xmlns:wne="http://schemas.microsoft.com/office/word/2006/wordml" xmlns:wps="http://schemas.microsoft.com/office/word/2010/wordprocessingShape" mc:Ignorable="w14 w15 w16se wp14">
   <w:endnote w:type="separator" w:id="-1">
     <w:p>
       <w:pPr>
@@ -2805,7 +2496,7 @@
 </file>
 
 <file path=word/footnotes.xml><?xml version="1.0" encoding="utf-8"?>
-<w:footnotes xmlns:wpc="http://schemas.microsoft.com/office/word/2010/wordprocessingCanvas" xmlns:cx="http://schemas.microsoft.com/office/drawing/2014/chartex" xmlns:cx1="http://schemas.microsoft.com/office/drawing/2015/9/8/chartex" xmlns:cx2="http://schemas.microsoft.com/office/drawing/2015/10/21/chartex" xmlns:cx3="http://schemas.microsoft.com/office/drawing/2016/5/9/chartex" xmlns:cx4="http://schemas.microsoft.com/office/drawing/2016/5/10/chartex" xmlns:cx5="http://schemas.microsoft.com/office/drawing/2016/5/11/chartex" xmlns:cx6="http://schemas.microsoft.com/office/drawing/2016/5/12/chartex" xmlns:cx7="http://schemas.microsoft.com/office/drawing/2016/5/13/chartex" xmlns:cx8="http://schemas.microsoft.com/office/drawing/2016/5/14/chartex" xmlns:mc="http://schemas.openxmlformats.org/markup-compatibility/2006" xmlns:aink="http://schemas.microsoft.com/office/drawing/2016/ink" xmlns:am3d="http://schemas.microsoft.com/office/drawing/2017/model3d" xmlns:o="urn:schemas-microsoft-com:office:office" xmlns:r="http://schemas.openxmlformats.org/officeDocument/2006/relationships" xmlns:m="http://schemas.openxmlformats.org/officeDocument/2006/math" xmlns:v="urn:schemas-microsoft-com:vml" xmlns:wp14="http://schemas.microsoft.com/office/word/2010/wordprocessingDrawing" xmlns:wp="http://schemas.openxmlformats.org/drawingml/2006/wordprocessingDrawing" xmlns:w10="urn:schemas-microsoft-com:office:word" xmlns:w="http://schemas.openxmlformats.org/wordprocessingml/2006/main" xmlns:w14="http://schemas.microsoft.com/office/word/2010/wordml" xmlns:w15="http://schemas.microsoft.com/office/word/2012/wordml" xmlns:w16cid="http://schemas.microsoft.com/office/word/2016/wordml/cid" xmlns:w16se="http://schemas.microsoft.com/office/word/2015/wordml/symex" xmlns:wpg="http://schemas.microsoft.com/office/word/2010/wordprocessingGroup" xmlns:wpi="http://schemas.microsoft.com/office/word/2010/wordprocessingInk" xmlns:wne="http://schemas.microsoft.com/office/word/2006/wordml" xmlns:wps="http://schemas.microsoft.com/office/word/2010/wordprocessingShape" mc:Ignorable="w14 w15 w16se w16cid wp14">
+<w:footnotes xmlns:wpc="http://schemas.microsoft.com/office/word/2010/wordprocessingCanvas" xmlns:cx="http://schemas.microsoft.com/office/drawing/2014/chartex" xmlns:cx1="http://schemas.microsoft.com/office/drawing/2015/9/8/chartex" xmlns:mc="http://schemas.openxmlformats.org/markup-compatibility/2006" xmlns:o="urn:schemas-microsoft-com:office:office" xmlns:r="http://schemas.openxmlformats.org/officeDocument/2006/relationships" xmlns:m="http://schemas.openxmlformats.org/officeDocument/2006/math" xmlns:v="urn:schemas-microsoft-com:vml" xmlns:wp14="http://schemas.microsoft.com/office/word/2010/wordprocessingDrawing" xmlns:wp="http://schemas.openxmlformats.org/drawingml/2006/wordprocessingDrawing" xmlns:w10="urn:schemas-microsoft-com:office:word" xmlns:w="http://schemas.openxmlformats.org/wordprocessingml/2006/main" xmlns:w14="http://schemas.microsoft.com/office/word/2010/wordml" xmlns:w15="http://schemas.microsoft.com/office/word/2012/wordml" xmlns:w16se="http://schemas.microsoft.com/office/word/2015/wordml/symex" xmlns:wpg="http://schemas.microsoft.com/office/word/2010/wordprocessingGroup" xmlns:wpi="http://schemas.microsoft.com/office/word/2010/wordprocessingInk" xmlns:wne="http://schemas.microsoft.com/office/word/2006/wordml" xmlns:wps="http://schemas.microsoft.com/office/word/2010/wordprocessingShape" mc:Ignorable="w14 w15 w16se wp14">
   <w:footnote w:type="separator" w:id="-1">
     <w:p>
       <w:pPr>
@@ -2830,7 +2521,7 @@
 </file>
 
 <file path=word/header1.xml><?xml version="1.0" encoding="utf-8"?>
-<w:hdr xmlns:wpc="http://schemas.microsoft.com/office/word/2010/wordprocessingCanvas" xmlns:cx="http://schemas.microsoft.com/office/drawing/2014/chartex" xmlns:cx1="http://schemas.microsoft.com/office/drawing/2015/9/8/chartex" xmlns:cx2="http://schemas.microsoft.com/office/drawing/2015/10/21/chartex" xmlns:cx3="http://schemas.microsoft.com/office/drawing/2016/5/9/chartex" xmlns:cx4="http://schemas.microsoft.com/office/drawing/2016/5/10/chartex" xmlns:cx5="http://schemas.microsoft.com/office/drawing/2016/5/11/chartex" xmlns:cx6="http://schemas.microsoft.com/office/drawing/2016/5/12/chartex" xmlns:cx7="http://schemas.microsoft.com/office/drawing/2016/5/13/chartex" xmlns:cx8="http://schemas.microsoft.com/office/drawing/2016/5/14/chartex" xmlns:mc="http://schemas.openxmlformats.org/markup-compatibility/2006" xmlns:aink="http://schemas.microsoft.com/office/drawing/2016/ink" xmlns:am3d="http://schemas.microsoft.com/office/drawing/2017/model3d" xmlns:o="urn:schemas-microsoft-com:office:office" xmlns:r="http://schemas.openxmlformats.org/officeDocument/2006/relationships" xmlns:m="http://schemas.openxmlformats.org/officeDocument/2006/math" xmlns:v="urn:schemas-microsoft-com:vml" xmlns:wp14="http://schemas.microsoft.com/office/word/2010/wordprocessingDrawing" xmlns:wp="http://schemas.openxmlformats.org/drawingml/2006/wordprocessingDrawing" xmlns:w10="urn:schemas-microsoft-com:office:word" xmlns:w="http://schemas.openxmlformats.org/wordprocessingml/2006/main" xmlns:w14="http://schemas.microsoft.com/office/word/2010/wordml" xmlns:w15="http://schemas.microsoft.com/office/word/2012/wordml" xmlns:w16cid="http://schemas.microsoft.com/office/word/2016/wordml/cid" xmlns:w16se="http://schemas.microsoft.com/office/word/2015/wordml/symex" xmlns:wpg="http://schemas.microsoft.com/office/word/2010/wordprocessingGroup" xmlns:wpi="http://schemas.microsoft.com/office/word/2010/wordprocessingInk" xmlns:wne="http://schemas.microsoft.com/office/word/2006/wordml" xmlns:wps="http://schemas.microsoft.com/office/word/2010/wordprocessingShape" mc:Ignorable="w14 w15 w16se w16cid wp14">
+<w:hdr xmlns:wpc="http://schemas.microsoft.com/office/word/2010/wordprocessingCanvas" xmlns:cx="http://schemas.microsoft.com/office/drawing/2014/chartex" xmlns:cx1="http://schemas.microsoft.com/office/drawing/2015/9/8/chartex" xmlns:mc="http://schemas.openxmlformats.org/markup-compatibility/2006" xmlns:o="urn:schemas-microsoft-com:office:office" xmlns:r="http://schemas.openxmlformats.org/officeDocument/2006/relationships" xmlns:m="http://schemas.openxmlformats.org/officeDocument/2006/math" xmlns:v="urn:schemas-microsoft-com:vml" xmlns:wp14="http://schemas.microsoft.com/office/word/2010/wordprocessingDrawing" xmlns:wp="http://schemas.openxmlformats.org/drawingml/2006/wordprocessingDrawing" xmlns:w10="urn:schemas-microsoft-com:office:word" xmlns:w="http://schemas.openxmlformats.org/wordprocessingml/2006/main" xmlns:w14="http://schemas.microsoft.com/office/word/2010/wordml" xmlns:w15="http://schemas.microsoft.com/office/word/2012/wordml" xmlns:w16se="http://schemas.microsoft.com/office/word/2015/wordml/symex" xmlns:wpg="http://schemas.microsoft.com/office/word/2010/wordprocessingGroup" xmlns:wpi="http://schemas.microsoft.com/office/word/2010/wordprocessingInk" xmlns:wne="http://schemas.microsoft.com/office/word/2006/wordml" xmlns:wps="http://schemas.microsoft.com/office/word/2010/wordprocessingShape" mc:Ignorable="w14 w15 w16se wp14">
   <w:p>
     <w:pPr>
       <w:pStyle w:val="Header"/>
@@ -2848,7 +2539,7 @@
 </file>
 
 <file path=word/numbering.xml><?xml version="1.0" encoding="utf-8"?>
-<w:numbering xmlns:wpc="http://schemas.microsoft.com/office/word/2010/wordprocessingCanvas" xmlns:cx="http://schemas.microsoft.com/office/drawing/2014/chartex" xmlns:cx1="http://schemas.microsoft.com/office/drawing/2015/9/8/chartex" xmlns:cx2="http://schemas.microsoft.com/office/drawing/2015/10/21/chartex" xmlns:cx3="http://schemas.microsoft.com/office/drawing/2016/5/9/chartex" xmlns:cx4="http://schemas.microsoft.com/office/drawing/2016/5/10/chartex" xmlns:cx5="http://schemas.microsoft.com/office/drawing/2016/5/11/chartex" xmlns:cx6="http://schemas.microsoft.com/office/drawing/2016/5/12/chartex" xmlns:cx7="http://schemas.microsoft.com/office/drawing/2016/5/13/chartex" xmlns:cx8="http://schemas.microsoft.com/office/drawing/2016/5/14/chartex" xmlns:mc="http://schemas.openxmlformats.org/markup-compatibility/2006" xmlns:aink="http://schemas.microsoft.com/office/drawing/2016/ink" xmlns:am3d="http://schemas.microsoft.com/office/drawing/2017/model3d" xmlns:o="urn:schemas-microsoft-com:office:office" xmlns:r="http://schemas.openxmlformats.org/officeDocument/2006/relationships" xmlns:m="http://schemas.openxmlformats.org/officeDocument/2006/math" xmlns:v="urn:schemas-microsoft-com:vml" xmlns:wp14="http://schemas.microsoft.com/office/word/2010/wordprocessingDrawing" xmlns:wp="http://schemas.openxmlformats.org/drawingml/2006/wordprocessingDrawing" xmlns:w10="urn:schemas-microsoft-com:office:word" xmlns:w="http://schemas.openxmlformats.org/wordprocessingml/2006/main" xmlns:w14="http://schemas.microsoft.com/office/word/2010/wordml" xmlns:w15="http://schemas.microsoft.com/office/word/2012/wordml" xmlns:w16cid="http://schemas.microsoft.com/office/word/2016/wordml/cid" xmlns:w16se="http://schemas.microsoft.com/office/word/2015/wordml/symex" xmlns:wpg="http://schemas.microsoft.com/office/word/2010/wordprocessingGroup" xmlns:wpi="http://schemas.microsoft.com/office/word/2010/wordprocessingInk" xmlns:wne="http://schemas.microsoft.com/office/word/2006/wordml" xmlns:wps="http://schemas.microsoft.com/office/word/2010/wordprocessingShape" mc:Ignorable="w14 w15 w16se w16cid wp14">
+<w:numbering xmlns:wpc="http://schemas.microsoft.com/office/word/2010/wordprocessingCanvas" xmlns:cx="http://schemas.microsoft.com/office/drawing/2014/chartex" xmlns:cx1="http://schemas.microsoft.com/office/drawing/2015/9/8/chartex" xmlns:mc="http://schemas.openxmlformats.org/markup-compatibility/2006" xmlns:o="urn:schemas-microsoft-com:office:office" xmlns:r="http://schemas.openxmlformats.org/officeDocument/2006/relationships" xmlns:m="http://schemas.openxmlformats.org/officeDocument/2006/math" xmlns:v="urn:schemas-microsoft-com:vml" xmlns:wp14="http://schemas.microsoft.com/office/word/2010/wordprocessingDrawing" xmlns:wp="http://schemas.openxmlformats.org/drawingml/2006/wordprocessingDrawing" xmlns:w10="urn:schemas-microsoft-com:office:word" xmlns:w="http://schemas.openxmlformats.org/wordprocessingml/2006/main" xmlns:w14="http://schemas.microsoft.com/office/word/2010/wordml" xmlns:w15="http://schemas.microsoft.com/office/word/2012/wordml" xmlns:w16se="http://schemas.microsoft.com/office/word/2015/wordml/symex" xmlns:wpg="http://schemas.microsoft.com/office/word/2010/wordprocessingGroup" xmlns:wpi="http://schemas.microsoft.com/office/word/2010/wordprocessingInk" xmlns:wne="http://schemas.microsoft.com/office/word/2006/wordml" xmlns:wps="http://schemas.microsoft.com/office/word/2010/wordprocessingShape" mc:Ignorable="w14 w15 w16se wp14">
   <w:abstractNum w:abstractNumId="0" w15:restartNumberingAfterBreak="0">
     <w:nsid w:val="37FF75F4"/>
     <w:multiLevelType w:val="hybridMultilevel"/>
@@ -2943,7 +2634,7 @@
 </file>
 
 <file path=word/styles.xml><?xml version="1.0" encoding="utf-8"?>
-<w:styles xmlns:mc="http://schemas.openxmlformats.org/markup-compatibility/2006" xmlns:r="http://schemas.openxmlformats.org/officeDocument/2006/relationships" xmlns:w="http://schemas.openxmlformats.org/wordprocessingml/2006/main" xmlns:w14="http://schemas.microsoft.com/office/word/2010/wordml" xmlns:w15="http://schemas.microsoft.com/office/word/2012/wordml" xmlns:w16cid="http://schemas.microsoft.com/office/word/2016/wordml/cid" xmlns:w16se="http://schemas.microsoft.com/office/word/2015/wordml/symex" mc:Ignorable="w14 w15 w16se w16cid">
+<w:styles xmlns:mc="http://schemas.openxmlformats.org/markup-compatibility/2006" xmlns:r="http://schemas.openxmlformats.org/officeDocument/2006/relationships" xmlns:w="http://schemas.openxmlformats.org/wordprocessingml/2006/main" xmlns:w14="http://schemas.microsoft.com/office/word/2010/wordml" xmlns:w15="http://schemas.microsoft.com/office/word/2012/wordml" xmlns:w16se="http://schemas.microsoft.com/office/word/2015/wordml/symex" mc:Ignorable="w14 w15 w16se">
   <w:docDefaults>
     <w:rPrDefault>
       <w:rPr>
@@ -2959,7 +2650,7 @@
       </w:pPr>
     </w:pPrDefault>
   </w:docDefaults>
-  <w:latentStyles w:defLockedState="0" w:defUIPriority="99" w:defSemiHidden="0" w:defUnhideWhenUsed="0" w:defQFormat="0" w:count="375">
+  <w:latentStyles w:defLockedState="0" w:defUIPriority="99" w:defSemiHidden="0" w:defUnhideWhenUsed="0" w:defQFormat="0" w:count="371">
     <w:lsdException w:name="Normal" w:uiPriority="0" w:qFormat="1"/>
     <w:lsdException w:name="heading 1" w:uiPriority="9" w:qFormat="1"/>
     <w:lsdException w:name="heading 2" w:semiHidden="1" w:uiPriority="9" w:unhideWhenUsed="1" w:qFormat="1"/>
@@ -3065,6 +2756,7 @@
     <w:lsdException w:name="HTML Sample" w:semiHidden="1" w:unhideWhenUsed="1"/>
     <w:lsdException w:name="HTML Typewriter" w:semiHidden="1" w:unhideWhenUsed="1"/>
     <w:lsdException w:name="HTML Variable" w:semiHidden="1" w:unhideWhenUsed="1"/>
+    <w:lsdException w:name="Normal Table" w:semiHidden="1" w:unhideWhenUsed="1"/>
     <w:lsdException w:name="annotation subject" w:semiHidden="1" w:unhideWhenUsed="1"/>
     <w:lsdException w:name="No List" w:semiHidden="1" w:unhideWhenUsed="1"/>
     <w:lsdException w:name="Outline List 1" w:semiHidden="1" w:unhideWhenUsed="1"/>
@@ -3108,8 +2800,10 @@
     <w:lsdException w:name="Table Elegant" w:semiHidden="1" w:unhideWhenUsed="1"/>
     <w:lsdException w:name="Table Professional" w:semiHidden="1" w:unhideWhenUsed="1"/>
     <w:lsdException w:name="Table Subtle 1" w:semiHidden="1" w:unhideWhenUsed="1"/>
+    <w:lsdException w:name="Table Subtle 2" w:semiHidden="1" w:unhideWhenUsed="1"/>
     <w:lsdException w:name="Table Web 1" w:semiHidden="1" w:unhideWhenUsed="1"/>
     <w:lsdException w:name="Table Web 2" w:semiHidden="1" w:unhideWhenUsed="1"/>
+    <w:lsdException w:name="Table Web 3" w:semiHidden="1" w:unhideWhenUsed="1"/>
     <w:lsdException w:name="Balloon Text" w:semiHidden="1" w:unhideWhenUsed="1"/>
     <w:lsdException w:name="Table Grid" w:uiPriority="39"/>
     <w:lsdException w:name="Table Theme" w:semiHidden="1" w:unhideWhenUsed="1"/>
@@ -3328,10 +3022,6 @@
     <w:lsdException w:name="List Table 5 Dark Accent 6" w:uiPriority="50"/>
     <w:lsdException w:name="List Table 6 Colorful Accent 6" w:uiPriority="51"/>
     <w:lsdException w:name="List Table 7 Colorful Accent 6" w:uiPriority="52"/>
-    <w:lsdException w:name="Mention" w:semiHidden="1" w:unhideWhenUsed="1"/>
-    <w:lsdException w:name="Smart Hyperlink" w:semiHidden="1" w:unhideWhenUsed="1"/>
-    <w:lsdException w:name="Hashtag" w:semiHidden="1" w:unhideWhenUsed="1"/>
-    <w:lsdException w:name="Unresolved Mention" w:semiHidden="1" w:unhideWhenUsed="1"/>
   </w:latentStyles>
   <w:style w:type="paragraph" w:default="1" w:styleId="Normal">
     <w:name w:val="Normal"/>
@@ -4068,7 +3758,7 @@
 </file>
 
 <file path=customXml/itemProps1.xml><?xml version="1.0" encoding="utf-8"?>
-<ds:datastoreItem xmlns:ds="http://schemas.openxmlformats.org/officeDocument/2006/customXml" ds:itemID="{D64F7D05-E857-40D4-BEFE-515AE36150D4}">
+<ds:datastoreItem xmlns:ds="http://schemas.openxmlformats.org/officeDocument/2006/customXml" ds:itemID="{D7050016-C984-478A-A0A1-42356634A294}">
   <ds:schemaRefs>
     <ds:schemaRef ds:uri="http://schemas.openxmlformats.org/officeDocument/2006/bibliography"/>
   </ds:schemaRefs>

</xml_diff>